<commit_message>
Added Geuss and NNLT to intro.
</commit_message>
<xml_diff>
--- a/chaps/geuss.docx
+++ b/chaps/geuss.docx
@@ -6715,33 +6715,83 @@
         <w:rPr>
           <w:lang w:val="tr-TR"/>
         </w:rPr>
-        <w:t xml:space="preserve">Ibid., 134; 140; 147; D. Graeber, </w:t>
-      </w:r>
+        <w:t xml:space="preserve">Ibid., 134; 140; 147; D. </w:t>
+      </w:r>
+      <w:proofErr w:type="spellStart"/>
+      <w:r>
+        <w:rPr>
+          <w:lang w:val="tr-TR"/>
+        </w:rPr>
+        <w:t>Graeber</w:t>
+      </w:r>
+      <w:proofErr w:type="spellEnd"/>
+      <w:r>
+        <w:rPr>
+          <w:lang w:val="tr-TR"/>
+        </w:rPr>
+        <w:t xml:space="preserve">, </w:t>
+      </w:r>
+      <w:proofErr w:type="spellStart"/>
       <w:r>
         <w:rPr>
           <w:i/>
           <w:lang w:val="tr-TR"/>
         </w:rPr>
-        <w:t>Bullshit Jobs</w:t>
-      </w:r>
-      <w:r>
-        <w:rPr>
-          <w:lang w:val="tr-TR"/>
-        </w:rPr>
-        <w:t xml:space="preserve">: </w:t>
-      </w:r>
+        <w:t>Bullshit</w:t>
+      </w:r>
+      <w:proofErr w:type="spellEnd"/>
       <w:r>
         <w:rPr>
           <w:i/>
           <w:lang w:val="tr-TR"/>
         </w:rPr>
-        <w:t>A Theory</w:t>
-      </w:r>
-      <w:r>
-        <w:rPr>
+        <w:t xml:space="preserve"> </w:t>
+      </w:r>
+      <w:proofErr w:type="spellStart"/>
+      <w:r>
+        <w:rPr>
+          <w:i/>
           <w:lang w:val="tr-TR"/>
         </w:rPr>
-        <w:t xml:space="preserve"> (Allen Lane, 2018).</w:t>
+        <w:t>Jobs</w:t>
+      </w:r>
+      <w:proofErr w:type="spellEnd"/>
+      <w:r>
+        <w:rPr>
+          <w:lang w:val="tr-TR"/>
+        </w:rPr>
+        <w:t xml:space="preserve">: </w:t>
+      </w:r>
+      <w:r>
+        <w:rPr>
+          <w:i/>
+          <w:lang w:val="tr-TR"/>
+        </w:rPr>
+        <w:t xml:space="preserve">A </w:t>
+      </w:r>
+      <w:proofErr w:type="spellStart"/>
+      <w:r>
+        <w:rPr>
+          <w:i/>
+          <w:lang w:val="tr-TR"/>
+        </w:rPr>
+        <w:t>Theory</w:t>
+      </w:r>
+      <w:proofErr w:type="spellEnd"/>
+      <w:r>
+        <w:rPr>
+          <w:lang w:val="tr-TR"/>
+        </w:rPr>
+        <w:t xml:space="preserve"> (</w:t>
+      </w:r>
+      <w:r>
+        <w:t>Simon &amp; Schuster</w:t>
+      </w:r>
+      <w:r>
+        <w:rPr>
+          <w:lang w:val="tr-TR"/>
+        </w:rPr>
+        <w:t>, 2018).</w:t>
       </w:r>
     </w:p>
   </w:endnote>
@@ -7691,7 +7741,6 @@
   <w:style w:type="character" w:default="1" w:styleId="DefaultParagraphFont">
     <w:name w:val="Default Paragraph Font"/>
     <w:uiPriority w:val="1"/>
-    <w:semiHidden/>
     <w:unhideWhenUsed/>
   </w:style>
   <w:style w:type="table" w:default="1" w:styleId="TableNormal">

</xml_diff>